<commit_message>
changed port to match port that Redis uses. implemented async processing of requests and responses in Client and Redis Server. updated documentation.
</commit_message>
<xml_diff>
--- a/Documentation/Documentation.docx
+++ b/Documentation/Documentation.docx
@@ -12,7 +12,19 @@
         <w:t>It is an in-memory database that allows us to do fast lookups and retrieval.</w:t>
       </w:r>
       <w:r>
-        <w:t xml:space="preserve"> It uses RESP message format for serialization and deserialization.</w:t>
+        <w:t xml:space="preserve"> It uses RESP message format for seriali</w:t>
+      </w:r>
+      <w:r>
+        <w:t>s</w:t>
+      </w:r>
+      <w:r>
+        <w:t>ation and deseriali</w:t>
+      </w:r>
+      <w:r>
+        <w:t>s</w:t>
+      </w:r>
+      <w:r>
+        <w:t>ation.</w:t>
       </w:r>
     </w:p>
     <w:p/>
@@ -72,7 +84,16 @@
         <w:t>Redis</w:t>
       </w:r>
       <w:r>
-        <w:t xml:space="preserve"> server is implemented using sockets</w:t>
+        <w:t xml:space="preserve"> server is implemented using </w:t>
+      </w:r>
+      <w:r>
+        <w:t xml:space="preserve">asyncio </w:t>
+      </w:r>
+      <w:r>
+        <w:t>sockets</w:t>
+      </w:r>
+      <w:r>
+        <w:t xml:space="preserve"> which allows asynchronous processing of requests/responses</w:t>
       </w:r>
       <w:r>
         <w:t xml:space="preserve"> and uses TCP connection as RESP is more suitable with TCP connections.</w:t>
@@ -107,6 +128,69 @@
       <w:r>
         <w:t>SET &lt;key&gt; &lt;value&gt; - set the string value of a key</w:t>
       </w:r>
+      <w:r>
+        <w:t xml:space="preserve"> with support for following options</w:t>
+      </w:r>
+    </w:p>
+    <w:p>
+      <w:pPr>
+        <w:pStyle w:val="ListParagraph"/>
+        <w:numPr>
+          <w:ilvl w:val="2"/>
+          <w:numId w:val="4"/>
+        </w:numPr>
+      </w:pPr>
+      <w:r>
+        <w:t>EX</w:t>
+      </w:r>
+      <w:r>
+        <w:t xml:space="preserve"> &lt;seconds&gt; - set the specified expire time, in seconds (a pos int)</w:t>
+      </w:r>
+    </w:p>
+    <w:p>
+      <w:pPr>
+        <w:pStyle w:val="ListParagraph"/>
+        <w:numPr>
+          <w:ilvl w:val="2"/>
+          <w:numId w:val="4"/>
+        </w:numPr>
+      </w:pPr>
+      <w:r>
+        <w:t>PX</w:t>
+      </w:r>
+      <w:r>
+        <w:t>&lt;milliseconds&gt; - set the specified expire time, in milliseconds (a pos int)</w:t>
+      </w:r>
+    </w:p>
+    <w:p>
+      <w:pPr>
+        <w:pStyle w:val="ListParagraph"/>
+        <w:numPr>
+          <w:ilvl w:val="2"/>
+          <w:numId w:val="4"/>
+        </w:numPr>
+      </w:pPr>
+      <w:r>
+        <w:t>EAXT</w:t>
+      </w:r>
+      <w:r>
+        <w:t xml:space="preserve"> &lt;timestamp-seconds&gt; - set the specified unix time at which the key will expire, in milliseconds (a pos int)</w:t>
+      </w:r>
+    </w:p>
+    <w:p>
+      <w:pPr>
+        <w:pStyle w:val="ListParagraph"/>
+        <w:numPr>
+          <w:ilvl w:val="2"/>
+          <w:numId w:val="4"/>
+        </w:numPr>
+      </w:pPr>
+      <w:r>
+        <w:t>PXAT</w:t>
+      </w:r>
+      <w:r>
+        <w:t xml:space="preserve"> &lt;timestamp-milliseconds&gt; - set the specified unix time at which the key will expire, in milliseconds (a pos int)</w:t>
+      </w:r>
     </w:p>
     <w:p>
       <w:pPr>
@@ -144,7 +228,44 @@
         </w:numPr>
       </w:pPr>
       <w:r>
-        <w:t>EXPIRE &lt;key&gt; &lt;seconds&gt; - set a timeout on the key</w:t>
+        <w:lastRenderedPageBreak/>
+        <w:t>EX</w:t>
+      </w:r>
+      <w:r>
+        <w:t>ISTS</w:t>
+      </w:r>
+      <w:r>
+        <w:t xml:space="preserve"> &lt;key&gt; - </w:t>
+      </w:r>
+      <w:r>
+        <w:t>returns if key exists, can take multiple keys as arguments and returns the number of existing keys in the list.</w:t>
+      </w:r>
+    </w:p>
+    <w:p>
+      <w:pPr>
+        <w:pStyle w:val="ListParagraph"/>
+        <w:numPr>
+          <w:ilvl w:val="1"/>
+          <w:numId w:val="4"/>
+        </w:numPr>
+      </w:pPr>
+      <w:r>
+        <w:t>ECHO &lt;message&gt; - prints the message</w:t>
+      </w:r>
+      <w:r>
+        <w:t>.</w:t>
+      </w:r>
+    </w:p>
+    <w:p>
+      <w:pPr>
+        <w:pStyle w:val="ListParagraph"/>
+        <w:numPr>
+          <w:ilvl w:val="1"/>
+          <w:numId w:val="4"/>
+        </w:numPr>
+      </w:pPr>
+      <w:r>
+        <w:t>PING – returns PONG.</w:t>
       </w:r>
     </w:p>
     <w:p>
@@ -156,7 +277,7 @@
         </w:numPr>
       </w:pPr>
       <w:r>
-        <w:t>Hash Commands</w:t>
+        <w:t>Integer Commands</w:t>
       </w:r>
     </w:p>
     <w:p>
@@ -168,16 +289,7 @@
         </w:numPr>
       </w:pPr>
       <w:r>
-        <w:t>H</w:t>
-      </w:r>
-      <w:r>
-        <w:t xml:space="preserve">SET &lt;key&gt; &lt;field&gt; &lt;value&gt; - </w:t>
-      </w:r>
-      <w:r>
-        <w:t xml:space="preserve">set </w:t>
-      </w:r>
-      <w:r>
-        <w:t>the field – value pair with the hash specified in the key.</w:t>
+        <w:t>INCR &lt;key&gt; - increment the integer value of the key by one</w:t>
       </w:r>
     </w:p>
     <w:p>
@@ -189,16 +301,19 @@
         </w:numPr>
       </w:pPr>
       <w:r>
-        <w:t>HGET</w:t>
-      </w:r>
-      <w:r>
-        <w:t xml:space="preserve"> &lt;</w:t>
-      </w:r>
-      <w:r>
-        <w:t>key&gt; &lt;field&gt;</w:t>
-      </w:r>
-      <w:r>
-        <w:t xml:space="preserve"> - get the value of a field with hash specified in the k</w:t>
+        <w:t>DECR &lt;key&gt; - decrement the integer value of the key by one</w:t>
+      </w:r>
+    </w:p>
+    <w:p>
+      <w:pPr>
+        <w:pStyle w:val="ListParagraph"/>
+        <w:numPr>
+          <w:ilvl w:val="0"/>
+          <w:numId w:val="4"/>
+        </w:numPr>
+      </w:pPr>
+      <w:r>
+        <w:t>List Commands</w:t>
       </w:r>
     </w:p>
     <w:p>
@@ -210,22 +325,7 @@
         </w:numPr>
       </w:pPr>
       <w:r>
-        <w:t xml:space="preserve">HGETALL key – get all the field values with the </w:t>
-      </w:r>
-      <w:r>
-        <w:t>hash specified in the key.</w:t>
-      </w:r>
-    </w:p>
-    <w:p>
-      <w:pPr>
-        <w:pStyle w:val="ListParagraph"/>
-        <w:numPr>
-          <w:ilvl w:val="0"/>
-          <w:numId w:val="4"/>
-        </w:numPr>
-      </w:pPr>
-      <w:r>
-        <w:t>Integer Commands</w:t>
+        <w:t>LPUSH &lt;key&gt; &lt;value&gt; - insert the value at the head of the list.</w:t>
       </w:r>
     </w:p>
     <w:p>
@@ -237,257 +337,7 @@
         </w:numPr>
       </w:pPr>
       <w:r>
-        <w:t>INCR &lt;key&gt; - increment the integer value of the key by one</w:t>
-      </w:r>
-    </w:p>
-    <w:p>
-      <w:pPr>
-        <w:pStyle w:val="ListParagraph"/>
-        <w:numPr>
-          <w:ilvl w:val="1"/>
-          <w:numId w:val="4"/>
-        </w:numPr>
-      </w:pPr>
-      <w:r>
-        <w:t>DECR &lt;key&gt; - decrement the integer value of the key by one</w:t>
-      </w:r>
-    </w:p>
-    <w:p>
-      <w:pPr>
-        <w:pStyle w:val="ListParagraph"/>
-        <w:numPr>
-          <w:ilvl w:val="1"/>
-          <w:numId w:val="4"/>
-        </w:numPr>
-      </w:pPr>
-      <w:r>
-        <w:lastRenderedPageBreak/>
-        <w:t>INCRBY – increment the integer value of the key by specified amount</w:t>
-      </w:r>
-    </w:p>
-    <w:p>
-      <w:pPr>
-        <w:pStyle w:val="ListParagraph"/>
-        <w:numPr>
-          <w:ilvl w:val="1"/>
-          <w:numId w:val="4"/>
-        </w:numPr>
-      </w:pPr>
-      <w:r>
-        <w:t>DECRBY – decrement the integer value of the key by specified amount</w:t>
-      </w:r>
-    </w:p>
-    <w:p>
-      <w:pPr>
-        <w:pStyle w:val="ListParagraph"/>
-        <w:numPr>
-          <w:ilvl w:val="0"/>
-          <w:numId w:val="4"/>
-        </w:numPr>
-      </w:pPr>
-      <w:r>
-        <w:t>List Commands</w:t>
-      </w:r>
-    </w:p>
-    <w:p>
-      <w:pPr>
-        <w:pStyle w:val="ListParagraph"/>
-        <w:numPr>
-          <w:ilvl w:val="1"/>
-          <w:numId w:val="4"/>
-        </w:numPr>
-      </w:pPr>
-      <w:r>
-        <w:t>LPUSH &lt;key&gt; &lt;value&gt; - insert the value at the head of the list.</w:t>
-      </w:r>
-    </w:p>
-    <w:p>
-      <w:pPr>
-        <w:pStyle w:val="ListParagraph"/>
-        <w:numPr>
-          <w:ilvl w:val="1"/>
-          <w:numId w:val="4"/>
-        </w:numPr>
-      </w:pPr>
-      <w:r>
-        <w:t xml:space="preserve">LPOP </w:t>
-      </w:r>
-      <w:r>
-        <w:t>&lt;key&gt; - Remove and return the first element of the list.</w:t>
-      </w:r>
-    </w:p>
-    <w:p>
-      <w:pPr>
-        <w:pStyle w:val="ListParagraph"/>
-        <w:numPr>
-          <w:ilvl w:val="1"/>
-          <w:numId w:val="4"/>
-        </w:numPr>
-      </w:pPr>
-      <w:r>
-        <w:t xml:space="preserve">LRANGE &lt;key&gt; </w:t>
-      </w:r>
-      <w:r>
-        <w:t>&lt;start&gt; &lt;stop&gt; - get a range of elements from the list.</w:t>
-      </w:r>
-    </w:p>
-    <w:p>
-      <w:pPr>
-        <w:pStyle w:val="ListParagraph"/>
-        <w:numPr>
-          <w:ilvl w:val="0"/>
-          <w:numId w:val="4"/>
-        </w:numPr>
-      </w:pPr>
-      <w:r>
-        <w:t>Set (Data Structure) Commands</w:t>
-      </w:r>
-    </w:p>
-    <w:p>
-      <w:pPr>
-        <w:pStyle w:val="ListParagraph"/>
-        <w:numPr>
-          <w:ilvl w:val="1"/>
-          <w:numId w:val="4"/>
-        </w:numPr>
-      </w:pPr>
-      <w:r>
-        <w:t xml:space="preserve">SADD &lt;key&gt; &lt;value&gt; - </w:t>
-      </w:r>
-      <w:r>
-        <w:t>add a member to the set</w:t>
-      </w:r>
-    </w:p>
-    <w:p>
-      <w:pPr>
-        <w:pStyle w:val="ListParagraph"/>
-        <w:numPr>
-          <w:ilvl w:val="1"/>
-          <w:numId w:val="4"/>
-        </w:numPr>
-      </w:pPr>
-      <w:r>
-        <w:t xml:space="preserve">SREM &lt;key&gt; &lt;value&gt; - </w:t>
-      </w:r>
-      <w:r>
-        <w:t>remove a member from the set.</w:t>
-      </w:r>
-    </w:p>
-    <w:p>
-      <w:pPr>
-        <w:pStyle w:val="ListParagraph"/>
-        <w:numPr>
-          <w:ilvl w:val="1"/>
-          <w:numId w:val="4"/>
-        </w:numPr>
-      </w:pPr>
-      <w:r>
-        <w:t>SMEMBERS &lt;key&gt; - get all the members of a set.</w:t>
-      </w:r>
-      <w:r>
-        <w:tab/>
-      </w:r>
-    </w:p>
-    <w:p>
-      <w:pPr>
-        <w:pStyle w:val="ListParagraph"/>
-        <w:numPr>
-          <w:ilvl w:val="0"/>
-          <w:numId w:val="4"/>
-        </w:numPr>
-      </w:pPr>
-      <w:r>
-        <w:t>Sorted Set Commands</w:t>
-      </w:r>
-    </w:p>
-    <w:p>
-      <w:pPr>
-        <w:pStyle w:val="ListParagraph"/>
-        <w:numPr>
-          <w:ilvl w:val="1"/>
-          <w:numId w:val="4"/>
-        </w:numPr>
-      </w:pPr>
-      <w:r>
-        <w:t xml:space="preserve">ZADD &lt;key&gt; &lt;score&gt; &lt;member&gt; - </w:t>
-      </w:r>
-      <w:r>
-        <w:t>add a member to the sorted set</w:t>
-      </w:r>
-    </w:p>
-    <w:p>
-      <w:pPr>
-        <w:pStyle w:val="ListParagraph"/>
-        <w:numPr>
-          <w:ilvl w:val="1"/>
-          <w:numId w:val="4"/>
-        </w:numPr>
-      </w:pPr>
-      <w:r>
-        <w:t>ZRANGE &lt;key&gt; &lt;start&gt; &lt;stop&gt; - get a range of elements from the sorted set</w:t>
-      </w:r>
-    </w:p>
-    <w:p>
-      <w:pPr>
-        <w:pStyle w:val="ListParagraph"/>
-        <w:numPr>
-          <w:ilvl w:val="1"/>
-          <w:numId w:val="4"/>
-        </w:numPr>
-      </w:pPr>
-      <w:r>
-        <w:t>ZREM &lt;key&gt; &lt;member&gt; - remove am member from the sorted set.</w:t>
-      </w:r>
-      <w:r>
-        <w:tab/>
-      </w:r>
-    </w:p>
-    <w:p>
-      <w:pPr>
-        <w:pStyle w:val="ListParagraph"/>
-        <w:numPr>
-          <w:ilvl w:val="0"/>
-          <w:numId w:val="4"/>
-        </w:numPr>
-      </w:pPr>
-      <w:r>
-        <w:t>Transaction Commands</w:t>
-      </w:r>
-    </w:p>
-    <w:p>
-      <w:pPr>
-        <w:pStyle w:val="ListParagraph"/>
-        <w:numPr>
-          <w:ilvl w:val="1"/>
-          <w:numId w:val="4"/>
-        </w:numPr>
-      </w:pPr>
-      <w:r>
-        <w:t>MULTI – start a transaction</w:t>
-      </w:r>
-    </w:p>
-    <w:p>
-      <w:pPr>
-        <w:pStyle w:val="ListParagraph"/>
-        <w:numPr>
-          <w:ilvl w:val="1"/>
-          <w:numId w:val="4"/>
-        </w:numPr>
-      </w:pPr>
-      <w:r>
-        <w:t>EXEC – execute all commands after MULTI</w:t>
-      </w:r>
-    </w:p>
-    <w:p>
-      <w:pPr>
-        <w:pStyle w:val="ListParagraph"/>
-        <w:numPr>
-          <w:ilvl w:val="1"/>
-          <w:numId w:val="4"/>
-        </w:numPr>
-      </w:pPr>
-      <w:r>
-        <w:t>DISCARD – discard all commands issued after MULTI</w:t>
+        <w:t>RPUSH &lt;key&gt; &lt;value&gt; - insert the value at the tail of the list.</w:t>
       </w:r>
     </w:p>
     <w:p/>
@@ -611,55 +461,6 @@
       </w:r>
       <w:r>
         <w:t xml:space="preserve"> server restart or crash.</w:t>
-      </w:r>
-    </w:p>
-    <w:p/>
-    <w:p>
-      <w:r>
-        <w:t>Other features implemented:</w:t>
-      </w:r>
-    </w:p>
-    <w:p>
-      <w:pPr>
-        <w:pStyle w:val="ListParagraph"/>
-        <w:numPr>
-          <w:ilvl w:val="0"/>
-          <w:numId w:val="3"/>
-        </w:numPr>
-      </w:pPr>
-      <w:r>
-        <w:t xml:space="preserve">Pipelining user commands so they can send multiple commands </w:t>
-      </w:r>
-      <w:r>
-        <w:t>and wait for replies later.</w:t>
-      </w:r>
-    </w:p>
-    <w:p>
-      <w:pPr>
-        <w:pStyle w:val="ListParagraph"/>
-        <w:numPr>
-          <w:ilvl w:val="0"/>
-          <w:numId w:val="3"/>
-        </w:numPr>
-      </w:pPr>
-      <w:r>
-        <w:t>The server changes to push protocol upon user subscribing to pub/sub channel.</w:t>
-      </w:r>
-    </w:p>
-    <w:p>
-      <w:pPr>
-        <w:pStyle w:val="ListParagraph"/>
-        <w:numPr>
-          <w:ilvl w:val="0"/>
-          <w:numId w:val="3"/>
-        </w:numPr>
-      </w:pPr>
-      <w:r>
-        <w:lastRenderedPageBreak/>
-        <w:t>Monitoring feature, we can check for changes</w:t>
-      </w:r>
-      <w:r>
-        <w:t>.</w:t>
       </w:r>
       <w:r>
         <w:t xml:space="preserve"> </w:t>
@@ -880,7 +681,7 @@
         <w:ind w:left="1440" w:hanging="360"/>
       </w:pPr>
     </w:lvl>
-    <w:lvl w:ilvl="2" w:tplc="0C09001B" w:tentative="1">
+    <w:lvl w:ilvl="2" w:tplc="0C09001B">
       <w:start w:val="1"/>
       <w:numFmt w:val="lowerRoman"/>
       <w:lvlText w:val="%3."/>

</xml_diff>